<commit_message>
UPDATE #33.1.0: Updated report with extra pieces
</commit_message>
<xml_diff>
--- a/33 - DOC - Learning Summary Report/LearningSummaryReportTemplate 2019.docx
+++ b/33 - DOC - Learning Summary Report/LearningSummaryReportTemplate 2019.docx
@@ -183,7 +183,7 @@
                             <a:effectLst/>
                             <a:extLst>
                               <a:ext uri="{91240B29-F687-4f45-9708-019B960494DF}">
-                                <a14:hiddenLine xmlns:a14="http://schemas.microsoft.com/office/drawing/2010/main" xmlns:w="http://schemas.openxmlformats.org/wordprocessingml/2006/main" xmlns:w10="urn:schemas-microsoft-com:office:word" xmlns:v="urn:schemas-microsoft-com:vml" xmlns:o="urn:schemas-microsoft-com:office:office" xmlns:mv="urn:schemas-microsoft-com:mac:vml" xmlns:mo="http://schemas.microsoft.com/office/mac/office/2008/main" xmlns="" w="19050">
+                                <a14:hiddenLine xmlns="" xmlns:mo="http://schemas.microsoft.com/office/mac/office/2008/main" xmlns:mv="urn:schemas-microsoft-com:mac:vml" xmlns:o="urn:schemas-microsoft-com:office:office" xmlns:v="urn:schemas-microsoft-com:vml" xmlns:w10="urn:schemas-microsoft-com:office:word" xmlns:w="http://schemas.openxmlformats.org/wordprocessingml/2006/main" xmlns:a14="http://schemas.microsoft.com/office/drawing/2010/main" w="19050">
                                   <a:solidFill>
                                     <a:srgbClr val="4A7EBB"/>
                                   </a:solidFill>
@@ -193,7 +193,7 @@
                                 </a14:hiddenLine>
                               </a:ext>
                               <a:ext uri="{AF507438-7753-43e0-B8FC-AC1667EBCBE1}">
-                                <a14:hiddenEffects xmlns:a14="http://schemas.microsoft.com/office/drawing/2010/main" xmlns:w="http://schemas.openxmlformats.org/wordprocessingml/2006/main" xmlns:w10="urn:schemas-microsoft-com:office:word" xmlns:v="urn:schemas-microsoft-com:vml" xmlns:o="urn:schemas-microsoft-com:office:office" xmlns:mv="urn:schemas-microsoft-com:mac:vml" xmlns:mo="http://schemas.microsoft.com/office/mac/office/2008/main" xmlns="">
+                                <a14:hiddenEffects xmlns="" xmlns:mo="http://schemas.microsoft.com/office/mac/office/2008/main" xmlns:mv="urn:schemas-microsoft-com:mac:vml" xmlns:o="urn:schemas-microsoft-com:office:office" xmlns:v="urn:schemas-microsoft-com:vml" xmlns:w10="urn:schemas-microsoft-com:office:word" xmlns:w="http://schemas.openxmlformats.org/wordprocessingml/2006/main" xmlns:a14="http://schemas.microsoft.com/office/drawing/2010/main">
                                   <a:effectLst>
                                     <a:outerShdw blurRad="63500" dist="26940" dir="5400000" algn="ctr" rotWithShape="0">
                                       <a:srgbClr val="000000">
@@ -222,7 +222,7 @@
               </mc:Choice>
               <mc:Fallback>
                 <w:pict>
-                  <v:rect w14:anchorId="1C337338" id="Rectangle 4" o:spid="_x0000_s1026" style="position:absolute;margin-left:-112.95pt;margin-top:-134.8pt;width:603pt;height:846pt;z-index:-251656192;visibility:visible;mso-wrap-style:square;mso-width-percent:0;mso-height-percent:0;mso-wrap-distance-left:9pt;mso-wrap-distance-top:0;mso-wrap-distance-right:9pt;mso-wrap-distance-bottom:0;mso-position-horizontal:absolute;mso-position-horizontal-relative:page;mso-position-vertical:absolute;mso-position-vertical-relative:page;mso-width-percent:0;mso-height-percent:0;mso-width-relative:page;mso-height-relative:page;v-text-anchor:top" o:gfxdata="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" fillcolor="#c6d9f1 [671]" stroked="f">
+                  <v:rect w14:anchorId="65BFEE65" id="Rectangle 4" o:spid="_x0000_s1026" style="position:absolute;margin-left:-112.95pt;margin-top:-134.8pt;width:603pt;height:846pt;z-index:-251656192;visibility:visible;mso-wrap-style:square;mso-width-percent:0;mso-height-percent:0;mso-wrap-distance-left:9pt;mso-wrap-distance-top:0;mso-wrap-distance-right:9pt;mso-wrap-distance-bottom:0;mso-position-horizontal:absolute;mso-position-horizontal-relative:page;mso-position-vertical:absolute;mso-position-vertical-relative:page;mso-width-percent:0;mso-height-percent:0;mso-width-relative:page;mso-height-relative:page;v-text-anchor:top" o:gfxdata="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" fillcolor="#c6d9f1 [671]" stroked="f">
                     <v:fill opacity=".5" color2="white [3212]" focus="100%" type="gradient"/>
                     <v:textbox inset=",7.2pt,,7.2pt"/>
                     <w10:wrap anchorx="page" anchory="page"/>
@@ -344,7 +344,7 @@
                               </a:ln>
                               <a:extLst>
                                 <a:ext uri="{91240B29-F687-4f45-9708-019B960494DF}">
-                                  <a14:hiddenLine xmlns:a14="http://schemas.microsoft.com/office/drawing/2010/main" xmlns:w="http://schemas.openxmlformats.org/wordprocessingml/2006/main" xmlns:w10="urn:schemas-microsoft-com:office:word" xmlns:v="urn:schemas-microsoft-com:vml" xmlns:o="urn:schemas-microsoft-com:office:office" xmlns:mv="urn:schemas-microsoft-com:mac:vml" xmlns:mo="http://schemas.microsoft.com/office/mac/office/2008/main" xmlns="" w="9525">
+                                  <a14:hiddenLine xmlns="" xmlns:mo="http://schemas.microsoft.com/office/mac/office/2008/main" xmlns:mv="urn:schemas-microsoft-com:mac:vml" xmlns:o="urn:schemas-microsoft-com:office:office" xmlns:v="urn:schemas-microsoft-com:vml" xmlns:w10="urn:schemas-microsoft-com:office:word" xmlns:w="http://schemas.openxmlformats.org/wordprocessingml/2006/main" xmlns:a14="http://schemas.microsoft.com/office/drawing/2010/main" w="9525">
                                     <a:solidFill>
                                       <a:srgbClr val="000000"/>
                                     </a:solidFill>
@@ -435,7 +435,7 @@
                               </a:ln>
                               <a:extLst>
                                 <a:ext uri="{91240B29-F687-4f45-9708-019B960494DF}">
-                                  <a14:hiddenLine xmlns:a14="http://schemas.microsoft.com/office/drawing/2010/main" xmlns:w="http://schemas.openxmlformats.org/wordprocessingml/2006/main" xmlns:w10="urn:schemas-microsoft-com:office:word" xmlns:v="urn:schemas-microsoft-com:vml" xmlns:o="urn:schemas-microsoft-com:office:office" xmlns:mv="urn:schemas-microsoft-com:mac:vml" xmlns:mo="http://schemas.microsoft.com/office/mac/office/2008/main" xmlns="" w="9525">
+                                  <a14:hiddenLine xmlns="" xmlns:mo="http://schemas.microsoft.com/office/mac/office/2008/main" xmlns:mv="urn:schemas-microsoft-com:mac:vml" xmlns:o="urn:schemas-microsoft-com:office:office" xmlns:v="urn:schemas-microsoft-com:vml" xmlns:w10="urn:schemas-microsoft-com:office:word" xmlns:w="http://schemas.openxmlformats.org/wordprocessingml/2006/main" xmlns:a14="http://schemas.microsoft.com/office/drawing/2010/main" w="9525">
                                     <a:solidFill>
                                       <a:srgbClr val="000000"/>
                                     </a:solidFill>
@@ -526,7 +526,7 @@
                               </a:ln>
                               <a:extLst>
                                 <a:ext uri="{91240B29-F687-4f45-9708-019B960494DF}">
-                                  <a14:hiddenLine xmlns:a14="http://schemas.microsoft.com/office/drawing/2010/main" xmlns:w="http://schemas.openxmlformats.org/wordprocessingml/2006/main" xmlns:w10="urn:schemas-microsoft-com:office:word" xmlns:v="urn:schemas-microsoft-com:vml" xmlns:o="urn:schemas-microsoft-com:office:office" xmlns:mv="urn:schemas-microsoft-com:mac:vml" xmlns:mo="http://schemas.microsoft.com/office/mac/office/2008/main" xmlns="" w="9525">
+                                  <a14:hiddenLine xmlns="" xmlns:mo="http://schemas.microsoft.com/office/mac/office/2008/main" xmlns:mv="urn:schemas-microsoft-com:mac:vml" xmlns:o="urn:schemas-microsoft-com:office:office" xmlns:v="urn:schemas-microsoft-com:vml" xmlns:w10="urn:schemas-microsoft-com:office:word" xmlns:w="http://schemas.openxmlformats.org/wordprocessingml/2006/main" xmlns:a14="http://schemas.microsoft.com/office/drawing/2010/main" w="9525">
                                     <a:solidFill>
                                       <a:srgbClr val="000000"/>
                                     </a:solidFill>
@@ -617,7 +617,7 @@
                               </a:ln>
                               <a:extLst>
                                 <a:ext uri="{91240B29-F687-4f45-9708-019B960494DF}">
-                                  <a14:hiddenLine xmlns:a14="http://schemas.microsoft.com/office/drawing/2010/main" xmlns:w="http://schemas.openxmlformats.org/wordprocessingml/2006/main" xmlns:w10="urn:schemas-microsoft-com:office:word" xmlns:v="urn:schemas-microsoft-com:vml" xmlns:o="urn:schemas-microsoft-com:office:office" xmlns:mv="urn:schemas-microsoft-com:mac:vml" xmlns:mo="http://schemas.microsoft.com/office/mac/office/2008/main" xmlns="" w="9525">
+                                  <a14:hiddenLine xmlns="" xmlns:mo="http://schemas.microsoft.com/office/mac/office/2008/main" xmlns:mv="urn:schemas-microsoft-com:mac:vml" xmlns:o="urn:schemas-microsoft-com:office:office" xmlns:v="urn:schemas-microsoft-com:vml" xmlns:w10="urn:schemas-microsoft-com:office:word" xmlns:w="http://schemas.openxmlformats.org/wordprocessingml/2006/main" xmlns:a14="http://schemas.microsoft.com/office/drawing/2010/main" w="9525">
                                     <a:solidFill>
                                       <a:srgbClr val="000000"/>
                                     </a:solidFill>
@@ -708,7 +708,7 @@
                               </a:ln>
                               <a:extLst>
                                 <a:ext uri="{91240B29-F687-4f45-9708-019B960494DF}">
-                                  <a14:hiddenLine xmlns:a14="http://schemas.microsoft.com/office/drawing/2010/main" xmlns:w="http://schemas.openxmlformats.org/wordprocessingml/2006/main" xmlns:w10="urn:schemas-microsoft-com:office:word" xmlns:v="urn:schemas-microsoft-com:vml" xmlns:o="urn:schemas-microsoft-com:office:office" xmlns:mv="urn:schemas-microsoft-com:mac:vml" xmlns:mo="http://schemas.microsoft.com/office/mac/office/2008/main" xmlns="" w="9525">
+                                  <a14:hiddenLine xmlns="" xmlns:mo="http://schemas.microsoft.com/office/mac/office/2008/main" xmlns:mv="urn:schemas-microsoft-com:mac:vml" xmlns:o="urn:schemas-microsoft-com:office:office" xmlns:v="urn:schemas-microsoft-com:vml" xmlns:w10="urn:schemas-microsoft-com:office:word" xmlns:w="http://schemas.openxmlformats.org/wordprocessingml/2006/main" xmlns:a14="http://schemas.microsoft.com/office/drawing/2010/main" w="9525">
                                     <a:solidFill>
                                       <a:srgbClr val="000000"/>
                                     </a:solidFill>
@@ -799,7 +799,7 @@
                               </a:ln>
                               <a:extLst>
                                 <a:ext uri="{91240B29-F687-4f45-9708-019B960494DF}">
-                                  <a14:hiddenLine xmlns:a14="http://schemas.microsoft.com/office/drawing/2010/main" xmlns:w="http://schemas.openxmlformats.org/wordprocessingml/2006/main" xmlns:w10="urn:schemas-microsoft-com:office:word" xmlns:v="urn:schemas-microsoft-com:vml" xmlns:o="urn:schemas-microsoft-com:office:office" xmlns:mv="urn:schemas-microsoft-com:mac:vml" xmlns:mo="http://schemas.microsoft.com/office/mac/office/2008/main" xmlns="" w="9525">
+                                  <a14:hiddenLine xmlns="" xmlns:mo="http://schemas.microsoft.com/office/mac/office/2008/main" xmlns:mv="urn:schemas-microsoft-com:mac:vml" xmlns:o="urn:schemas-microsoft-com:office:office" xmlns:v="urn:schemas-microsoft-com:vml" xmlns:w10="urn:schemas-microsoft-com:office:word" xmlns:w="http://schemas.openxmlformats.org/wordprocessingml/2006/main" xmlns:a14="http://schemas.microsoft.com/office/drawing/2010/main" w="9525">
                                     <a:solidFill>
                                       <a:srgbClr val="000000"/>
                                     </a:solidFill>
@@ -890,7 +890,7 @@
                               </a:ln>
                               <a:extLst>
                                 <a:ext uri="{91240B29-F687-4f45-9708-019B960494DF}">
-                                  <a14:hiddenLine xmlns:a14="http://schemas.microsoft.com/office/drawing/2010/main" xmlns:w="http://schemas.openxmlformats.org/wordprocessingml/2006/main" xmlns:w10="urn:schemas-microsoft-com:office:word" xmlns:v="urn:schemas-microsoft-com:vml" xmlns:o="urn:schemas-microsoft-com:office:office" xmlns:mv="urn:schemas-microsoft-com:mac:vml" xmlns:mo="http://schemas.microsoft.com/office/mac/office/2008/main" xmlns="" w="9525">
+                                  <a14:hiddenLine xmlns="" xmlns:mo="http://schemas.microsoft.com/office/mac/office/2008/main" xmlns:mv="urn:schemas-microsoft-com:mac:vml" xmlns:o="urn:schemas-microsoft-com:office:office" xmlns:v="urn:schemas-microsoft-com:vml" xmlns:w10="urn:schemas-microsoft-com:office:word" xmlns:w="http://schemas.openxmlformats.org/wordprocessingml/2006/main" xmlns:a14="http://schemas.microsoft.com/office/drawing/2010/main" w="9525">
                                     <a:solidFill>
                                       <a:srgbClr val="000000"/>
                                     </a:solidFill>
@@ -981,7 +981,7 @@
                               </a:ln>
                               <a:extLst>
                                 <a:ext uri="{91240B29-F687-4f45-9708-019B960494DF}">
-                                  <a14:hiddenLine xmlns:a14="http://schemas.microsoft.com/office/drawing/2010/main" xmlns:w="http://schemas.openxmlformats.org/wordprocessingml/2006/main" xmlns:w10="urn:schemas-microsoft-com:office:word" xmlns:v="urn:schemas-microsoft-com:vml" xmlns:o="urn:schemas-microsoft-com:office:office" xmlns:mv="urn:schemas-microsoft-com:mac:vml" xmlns:mo="http://schemas.microsoft.com/office/mac/office/2008/main" xmlns="" w="9525">
+                                  <a14:hiddenLine xmlns="" xmlns:mo="http://schemas.microsoft.com/office/mac/office/2008/main" xmlns:mv="urn:schemas-microsoft-com:mac:vml" xmlns:o="urn:schemas-microsoft-com:office:office" xmlns:v="urn:schemas-microsoft-com:vml" xmlns:w10="urn:schemas-microsoft-com:office:word" xmlns:w="http://schemas.openxmlformats.org/wordprocessingml/2006/main" xmlns:a14="http://schemas.microsoft.com/office/drawing/2010/main" w="9525">
                                     <a:solidFill>
                                       <a:srgbClr val="000000"/>
                                     </a:solidFill>
@@ -1072,7 +1072,7 @@
                               </a:ln>
                               <a:extLst>
                                 <a:ext uri="{91240B29-F687-4f45-9708-019B960494DF}">
-                                  <a14:hiddenLine xmlns:a14="http://schemas.microsoft.com/office/drawing/2010/main" xmlns:w="http://schemas.openxmlformats.org/wordprocessingml/2006/main" xmlns:w10="urn:schemas-microsoft-com:office:word" xmlns:v="urn:schemas-microsoft-com:vml" xmlns:o="urn:schemas-microsoft-com:office:office" xmlns:mv="urn:schemas-microsoft-com:mac:vml" xmlns:mo="http://schemas.microsoft.com/office/mac/office/2008/main" xmlns="" w="9525">
+                                  <a14:hiddenLine xmlns="" xmlns:mo="http://schemas.microsoft.com/office/mac/office/2008/main" xmlns:mv="urn:schemas-microsoft-com:mac:vml" xmlns:o="urn:schemas-microsoft-com:office:office" xmlns:v="urn:schemas-microsoft-com:vml" xmlns:w10="urn:schemas-microsoft-com:office:word" xmlns:w="http://schemas.openxmlformats.org/wordprocessingml/2006/main" xmlns:a14="http://schemas.microsoft.com/office/drawing/2010/main" w="9525">
                                     <a:solidFill>
                                       <a:srgbClr val="000000"/>
                                     </a:solidFill>
@@ -1101,7 +1101,7 @@
               </mc:Choice>
               <mc:Fallback>
                 <w:pict>
-                  <v:group w14:anchorId="2E4BDC7B" id="Group 5" o:spid="_x0000_s1026" style="position:absolute;margin-left:21.6pt;margin-top:537.1pt;width:568.8pt;height:187.1pt;z-index:251661312;mso-position-horizontal-relative:page;mso-position-vertical-relative:page" coordorigin="432,10741" coordsize="11376,3742" o:gfxdata="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">
+                  <v:group w14:anchorId="41976A43" id="Group 5" o:spid="_x0000_s1026" style="position:absolute;margin-left:21.6pt;margin-top:537.1pt;width:568.8pt;height:187.1pt;z-index:251661312;mso-position-horizontal-relative:page;mso-position-vertical-relative:page" coordorigin="432,10741" coordsize="11376,3742" o:gfxdata="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">
                     <v:shape id="Freeform 6" o:spid="_x0000_s1027" style="position:absolute;left:432;top:11346;width:6652;height:2518;visibility:visible;mso-wrap-style:square;v-text-anchor:top" coordsize="7132,2863" o:gfxdata="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" path="m,l17,2863,7132,2578r,-2378l,xe" fillcolor="#c6d9f1 [671]" stroked="f">
                       <v:fill opacity="32896f"/>
                       <v:path arrowok="t" o:connecttype="custom" o:connectlocs="0,0;16,2518;6652,2267;6652,176;0,0" o:connectangles="0,0,0,0,0"/>
@@ -2630,13 +2630,23 @@
         </w:rPr>
         <w:t xml:space="preserve">High </w:t>
       </w:r>
+      <w:proofErr w:type="spellStart"/>
       <w:r>
         <w:rPr>
           <w:i/>
           <w:sz w:val="18"/>
           <w:szCs w:val="20"/>
         </w:rPr>
-        <w:t>High Distinction</w:t>
+        <w:t>High</w:t>
+      </w:r>
+      <w:proofErr w:type="spellEnd"/>
+      <w:r>
+        <w:rPr>
+          <w:i/>
+          <w:sz w:val="18"/>
+          <w:szCs w:val="20"/>
+        </w:rPr>
+        <w:t xml:space="preserve"> Distinction</w:t>
       </w:r>
       <w:r>
         <w:rPr>
@@ -2902,13 +2912,7 @@
         <w:rPr>
           <w:sz w:val="20"/>
         </w:rPr>
-        <w:t xml:space="preserve">and </w:t>
-      </w:r>
-      <w:r>
-        <w:rPr>
-          <w:sz w:val="20"/>
-        </w:rPr>
-        <w:t>optimization skills</w:t>
+        <w:t>and optimization skills</w:t>
       </w:r>
       <w:r>
         <w:rPr>
@@ -2943,36 +2947,21 @@
     </w:p>
     <w:p>
       <w:pPr>
-        <w:spacing w:before="0" w:after="200"/>
-        <w:rPr>
-          <w:rFonts w:cs="Arial"/>
-          <w:b/>
-          <w:kern w:val="28"/>
-          <w:sz w:val="28"/>
-        </w:rPr>
-      </w:pPr>
-    </w:p>
-    <w:p>
-      <w:pPr>
-        <w:spacing w:before="0" w:after="200"/>
-        <w:rPr>
-          <w:rFonts w:cs="Arial"/>
-          <w:b/>
-          <w:kern w:val="28"/>
-          <w:sz w:val="28"/>
-        </w:rPr>
-      </w:pPr>
-    </w:p>
-    <w:p>
-      <w:pPr>
-        <w:spacing w:before="0" w:after="200"/>
-        <w:rPr>
-          <w:rFonts w:cs="Arial"/>
-          <w:b/>
-          <w:kern w:val="28"/>
-          <w:sz w:val="28"/>
-        </w:rPr>
-      </w:pPr>
+        <w:pStyle w:val="ListParagraph"/>
+        <w:numPr>
+          <w:ilvl w:val="0"/>
+          <w:numId w:val="7"/>
+        </w:numPr>
+        <w:rPr>
+          <w:sz w:val="20"/>
+        </w:rPr>
+      </w:pPr>
+      <w:r>
+        <w:rPr>
+          <w:sz w:val="20"/>
+        </w:rPr>
+        <w:t>I’ve also included 2 pieces from my side project, one is a discord bot (created in Js) to demonstrate my understanding of task 13 – Command pattern, the other is a health script for components (created in C#) to demonstrate my understanding of task 21 – Messaging system. Since I was not able to complete these tasks on time, these pieces should hopefully be enough to demonstrate my already understanding of the concepts.</w:t>
+      </w:r>
       <w:r>
         <w:br w:type="page"/>
       </w:r>
@@ -3391,35 +3380,37 @@
           <w:iCs/>
           <w:sz w:val="20"/>
         </w:rPr>
-        <w:t>T</w:t>
+        <w:t>Tutor</w:t>
       </w:r>
       <w:r>
         <w:rPr>
           <w:iCs/>
           <w:sz w:val="20"/>
         </w:rPr>
-        <w:t>utor</w:t>
+        <w:t>,</w:t>
       </w:r>
       <w:r>
         <w:rPr>
           <w:iCs/>
           <w:sz w:val="20"/>
         </w:rPr>
-        <w:t>,</w:t>
-      </w:r>
+        <w:t xml:space="preserve"> </w:t>
+      </w:r>
+      <w:proofErr w:type="spellStart"/>
       <w:r>
         <w:rPr>
           <w:iCs/>
           <w:sz w:val="20"/>
         </w:rPr>
-        <w:t xml:space="preserve"> </w:t>
-      </w:r>
+        <w:t>cpp</w:t>
+      </w:r>
+      <w:proofErr w:type="spellEnd"/>
       <w:r>
         <w:rPr>
           <w:iCs/>
           <w:sz w:val="20"/>
         </w:rPr>
-        <w:t>cpp reference, Stack Overflow</w:t>
+        <w:t xml:space="preserve"> reference, Stack Overflow</w:t>
       </w:r>
     </w:p>
     <w:p>
@@ -3642,6 +3633,9 @@
         <w:jc w:val="center"/>
       </w:pPr>
       <w:r>
+        <w:rPr>
+          <w:noProof/>
+        </w:rPr>
         <w:drawing>
           <wp:inline distT="0" distB="0" distL="0" distR="0" wp14:anchorId="6C927B12" wp14:editId="1DAB5299">
             <wp:extent cx="6116320" cy="3072130"/>
@@ -3708,7 +3702,23 @@
           <w:iCs/>
           <w:sz w:val="20"/>
         </w:rPr>
-        <w:t>My up coming capstone for programming degree.</w:t>
+        <w:t xml:space="preserve">My </w:t>
+      </w:r>
+      <w:proofErr w:type="spellStart"/>
+      <w:r>
+        <w:rPr>
+          <w:iCs/>
+          <w:sz w:val="20"/>
+        </w:rPr>
+        <w:t>up coming</w:t>
+      </w:r>
+      <w:proofErr w:type="spellEnd"/>
+      <w:r>
+        <w:rPr>
+          <w:iCs/>
+          <w:sz w:val="20"/>
+        </w:rPr>
+        <w:t xml:space="preserve"> capstone for programming degree.</w:t>
       </w:r>
     </w:p>
     <w:p>
@@ -5085,6 +5095,13 @@
     <w:lsdException w:name="Placeholder Text" w:semiHidden="1"/>
     <w:lsdException w:name="Light Shading"/>
     <w:lsdException w:name="Light List"/>
+    <w:lsdException w:name="Light Grid"/>
+    <w:lsdException w:name="Medium Shading 1"/>
+    <w:lsdException w:name="Medium Shading 2"/>
+    <w:lsdException w:name="Medium List 1"/>
+    <w:lsdException w:name="Medium List 2"/>
+    <w:lsdException w:name="Medium Grid 1"/>
+    <w:lsdException w:name="Medium Grid 2"/>
     <w:lsdException w:name="Medium Grid 3"/>
     <w:lsdException w:name="Dark List"/>
     <w:lsdException w:name="Colorful Shading"/>

</xml_diff>

<commit_message>
UPDATE #33.3.0: Updated ILO section
</commit_message>
<xml_diff>
--- a/33 - DOC - Learning Summary Report/LearningSummaryReportTemplate 2019.docx
+++ b/33 - DOC - Learning Summary Report/LearningSummaryReportTemplate 2019.docx
@@ -183,7 +183,7 @@
                             <a:effectLst/>
                             <a:extLst>
                               <a:ext uri="{91240B29-F687-4f45-9708-019B960494DF}">
-                                <a14:hiddenLine xmlns="" xmlns:mo="http://schemas.microsoft.com/office/mac/office/2008/main" xmlns:mv="urn:schemas-microsoft-com:mac:vml" xmlns:o="urn:schemas-microsoft-com:office:office" xmlns:v="urn:schemas-microsoft-com:vml" xmlns:w10="urn:schemas-microsoft-com:office:word" xmlns:w="http://schemas.openxmlformats.org/wordprocessingml/2006/main" xmlns:a14="http://schemas.microsoft.com/office/drawing/2010/main" w="19050">
+                                <a14:hiddenLine xmlns:a14="http://schemas.microsoft.com/office/drawing/2010/main" xmlns:w="http://schemas.openxmlformats.org/wordprocessingml/2006/main" xmlns:w10="urn:schemas-microsoft-com:office:word" xmlns:v="urn:schemas-microsoft-com:vml" xmlns:o="urn:schemas-microsoft-com:office:office" xmlns:mv="urn:schemas-microsoft-com:mac:vml" xmlns:mo="http://schemas.microsoft.com/office/mac/office/2008/main" xmlns="" w="19050">
                                   <a:solidFill>
                                     <a:srgbClr val="4A7EBB"/>
                                   </a:solidFill>
@@ -193,7 +193,7 @@
                                 </a14:hiddenLine>
                               </a:ext>
                               <a:ext uri="{AF507438-7753-43e0-B8FC-AC1667EBCBE1}">
-                                <a14:hiddenEffects xmlns="" xmlns:mo="http://schemas.microsoft.com/office/mac/office/2008/main" xmlns:mv="urn:schemas-microsoft-com:mac:vml" xmlns:o="urn:schemas-microsoft-com:office:office" xmlns:v="urn:schemas-microsoft-com:vml" xmlns:w10="urn:schemas-microsoft-com:office:word" xmlns:w="http://schemas.openxmlformats.org/wordprocessingml/2006/main" xmlns:a14="http://schemas.microsoft.com/office/drawing/2010/main">
+                                <a14:hiddenEffects xmlns:a14="http://schemas.microsoft.com/office/drawing/2010/main" xmlns:w="http://schemas.openxmlformats.org/wordprocessingml/2006/main" xmlns:w10="urn:schemas-microsoft-com:office:word" xmlns:v="urn:schemas-microsoft-com:vml" xmlns:o="urn:schemas-microsoft-com:office:office" xmlns:mv="urn:schemas-microsoft-com:mac:vml" xmlns:mo="http://schemas.microsoft.com/office/mac/office/2008/main" xmlns="">
                                   <a:effectLst>
                                     <a:outerShdw blurRad="63500" dist="26940" dir="5400000" algn="ctr" rotWithShape="0">
                                       <a:srgbClr val="000000">
@@ -222,7 +222,7 @@
               </mc:Choice>
               <mc:Fallback>
                 <w:pict>
-                  <v:rect w14:anchorId="65BFEE65" id="Rectangle 4" o:spid="_x0000_s1026" style="position:absolute;margin-left:-112.95pt;margin-top:-134.8pt;width:603pt;height:846pt;z-index:-251656192;visibility:visible;mso-wrap-style:square;mso-width-percent:0;mso-height-percent:0;mso-wrap-distance-left:9pt;mso-wrap-distance-top:0;mso-wrap-distance-right:9pt;mso-wrap-distance-bottom:0;mso-position-horizontal:absolute;mso-position-horizontal-relative:page;mso-position-vertical:absolute;mso-position-vertical-relative:page;mso-width-percent:0;mso-height-percent:0;mso-width-relative:page;mso-height-relative:page;v-text-anchor:top" o:gfxdata="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" fillcolor="#c6d9f1 [671]" stroked="f">
+                  <v:rect w14:anchorId="1DD49943" id="Rectangle 4" o:spid="_x0000_s1026" style="position:absolute;margin-left:-112.95pt;margin-top:-134.8pt;width:603pt;height:846pt;z-index:-251656192;visibility:visible;mso-wrap-style:square;mso-width-percent:0;mso-height-percent:0;mso-wrap-distance-left:9pt;mso-wrap-distance-top:0;mso-wrap-distance-right:9pt;mso-wrap-distance-bottom:0;mso-position-horizontal:absolute;mso-position-horizontal-relative:page;mso-position-vertical:absolute;mso-position-vertical-relative:page;mso-width-percent:0;mso-height-percent:0;mso-width-relative:page;mso-height-relative:page;v-text-anchor:top" o:gfxdata="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" fillcolor="#c6d9f1 [671]" stroked="f">
                     <v:fill opacity=".5" color2="white [3212]" focus="100%" type="gradient"/>
                     <v:textbox inset=",7.2pt,,7.2pt"/>
                     <w10:wrap anchorx="page" anchory="page"/>
@@ -344,7 +344,7 @@
                               </a:ln>
                               <a:extLst>
                                 <a:ext uri="{91240B29-F687-4f45-9708-019B960494DF}">
-                                  <a14:hiddenLine xmlns="" xmlns:mo="http://schemas.microsoft.com/office/mac/office/2008/main" xmlns:mv="urn:schemas-microsoft-com:mac:vml" xmlns:o="urn:schemas-microsoft-com:office:office" xmlns:v="urn:schemas-microsoft-com:vml" xmlns:w10="urn:schemas-microsoft-com:office:word" xmlns:w="http://schemas.openxmlformats.org/wordprocessingml/2006/main" xmlns:a14="http://schemas.microsoft.com/office/drawing/2010/main" w="9525">
+                                  <a14:hiddenLine xmlns:a14="http://schemas.microsoft.com/office/drawing/2010/main" xmlns:w="http://schemas.openxmlformats.org/wordprocessingml/2006/main" xmlns:w10="urn:schemas-microsoft-com:office:word" xmlns:v="urn:schemas-microsoft-com:vml" xmlns:o="urn:schemas-microsoft-com:office:office" xmlns:mv="urn:schemas-microsoft-com:mac:vml" xmlns:mo="http://schemas.microsoft.com/office/mac/office/2008/main" xmlns="" w="9525">
                                     <a:solidFill>
                                       <a:srgbClr val="000000"/>
                                     </a:solidFill>
@@ -435,7 +435,7 @@
                               </a:ln>
                               <a:extLst>
                                 <a:ext uri="{91240B29-F687-4f45-9708-019B960494DF}">
-                                  <a14:hiddenLine xmlns="" xmlns:mo="http://schemas.microsoft.com/office/mac/office/2008/main" xmlns:mv="urn:schemas-microsoft-com:mac:vml" xmlns:o="urn:schemas-microsoft-com:office:office" xmlns:v="urn:schemas-microsoft-com:vml" xmlns:w10="urn:schemas-microsoft-com:office:word" xmlns:w="http://schemas.openxmlformats.org/wordprocessingml/2006/main" xmlns:a14="http://schemas.microsoft.com/office/drawing/2010/main" w="9525">
+                                  <a14:hiddenLine xmlns:a14="http://schemas.microsoft.com/office/drawing/2010/main" xmlns:w="http://schemas.openxmlformats.org/wordprocessingml/2006/main" xmlns:w10="urn:schemas-microsoft-com:office:word" xmlns:v="urn:schemas-microsoft-com:vml" xmlns:o="urn:schemas-microsoft-com:office:office" xmlns:mv="urn:schemas-microsoft-com:mac:vml" xmlns:mo="http://schemas.microsoft.com/office/mac/office/2008/main" xmlns="" w="9525">
                                     <a:solidFill>
                                       <a:srgbClr val="000000"/>
                                     </a:solidFill>
@@ -526,7 +526,7 @@
                               </a:ln>
                               <a:extLst>
                                 <a:ext uri="{91240B29-F687-4f45-9708-019B960494DF}">
-                                  <a14:hiddenLine xmlns="" xmlns:mo="http://schemas.microsoft.com/office/mac/office/2008/main" xmlns:mv="urn:schemas-microsoft-com:mac:vml" xmlns:o="urn:schemas-microsoft-com:office:office" xmlns:v="urn:schemas-microsoft-com:vml" xmlns:w10="urn:schemas-microsoft-com:office:word" xmlns:w="http://schemas.openxmlformats.org/wordprocessingml/2006/main" xmlns:a14="http://schemas.microsoft.com/office/drawing/2010/main" w="9525">
+                                  <a14:hiddenLine xmlns:a14="http://schemas.microsoft.com/office/drawing/2010/main" xmlns:w="http://schemas.openxmlformats.org/wordprocessingml/2006/main" xmlns:w10="urn:schemas-microsoft-com:office:word" xmlns:v="urn:schemas-microsoft-com:vml" xmlns:o="urn:schemas-microsoft-com:office:office" xmlns:mv="urn:schemas-microsoft-com:mac:vml" xmlns:mo="http://schemas.microsoft.com/office/mac/office/2008/main" xmlns="" w="9525">
                                     <a:solidFill>
                                       <a:srgbClr val="000000"/>
                                     </a:solidFill>
@@ -617,7 +617,7 @@
                               </a:ln>
                               <a:extLst>
                                 <a:ext uri="{91240B29-F687-4f45-9708-019B960494DF}">
-                                  <a14:hiddenLine xmlns="" xmlns:mo="http://schemas.microsoft.com/office/mac/office/2008/main" xmlns:mv="urn:schemas-microsoft-com:mac:vml" xmlns:o="urn:schemas-microsoft-com:office:office" xmlns:v="urn:schemas-microsoft-com:vml" xmlns:w10="urn:schemas-microsoft-com:office:word" xmlns:w="http://schemas.openxmlformats.org/wordprocessingml/2006/main" xmlns:a14="http://schemas.microsoft.com/office/drawing/2010/main" w="9525">
+                                  <a14:hiddenLine xmlns:a14="http://schemas.microsoft.com/office/drawing/2010/main" xmlns:w="http://schemas.openxmlformats.org/wordprocessingml/2006/main" xmlns:w10="urn:schemas-microsoft-com:office:word" xmlns:v="urn:schemas-microsoft-com:vml" xmlns:o="urn:schemas-microsoft-com:office:office" xmlns:mv="urn:schemas-microsoft-com:mac:vml" xmlns:mo="http://schemas.microsoft.com/office/mac/office/2008/main" xmlns="" w="9525">
                                     <a:solidFill>
                                       <a:srgbClr val="000000"/>
                                     </a:solidFill>
@@ -708,7 +708,7 @@
                               </a:ln>
                               <a:extLst>
                                 <a:ext uri="{91240B29-F687-4f45-9708-019B960494DF}">
-                                  <a14:hiddenLine xmlns="" xmlns:mo="http://schemas.microsoft.com/office/mac/office/2008/main" xmlns:mv="urn:schemas-microsoft-com:mac:vml" xmlns:o="urn:schemas-microsoft-com:office:office" xmlns:v="urn:schemas-microsoft-com:vml" xmlns:w10="urn:schemas-microsoft-com:office:word" xmlns:w="http://schemas.openxmlformats.org/wordprocessingml/2006/main" xmlns:a14="http://schemas.microsoft.com/office/drawing/2010/main" w="9525">
+                                  <a14:hiddenLine xmlns:a14="http://schemas.microsoft.com/office/drawing/2010/main" xmlns:w="http://schemas.openxmlformats.org/wordprocessingml/2006/main" xmlns:w10="urn:schemas-microsoft-com:office:word" xmlns:v="urn:schemas-microsoft-com:vml" xmlns:o="urn:schemas-microsoft-com:office:office" xmlns:mv="urn:schemas-microsoft-com:mac:vml" xmlns:mo="http://schemas.microsoft.com/office/mac/office/2008/main" xmlns="" w="9525">
                                     <a:solidFill>
                                       <a:srgbClr val="000000"/>
                                     </a:solidFill>
@@ -799,7 +799,7 @@
                               </a:ln>
                               <a:extLst>
                                 <a:ext uri="{91240B29-F687-4f45-9708-019B960494DF}">
-                                  <a14:hiddenLine xmlns="" xmlns:mo="http://schemas.microsoft.com/office/mac/office/2008/main" xmlns:mv="urn:schemas-microsoft-com:mac:vml" xmlns:o="urn:schemas-microsoft-com:office:office" xmlns:v="urn:schemas-microsoft-com:vml" xmlns:w10="urn:schemas-microsoft-com:office:word" xmlns:w="http://schemas.openxmlformats.org/wordprocessingml/2006/main" xmlns:a14="http://schemas.microsoft.com/office/drawing/2010/main" w="9525">
+                                  <a14:hiddenLine xmlns:a14="http://schemas.microsoft.com/office/drawing/2010/main" xmlns:w="http://schemas.openxmlformats.org/wordprocessingml/2006/main" xmlns:w10="urn:schemas-microsoft-com:office:word" xmlns:v="urn:schemas-microsoft-com:vml" xmlns:o="urn:schemas-microsoft-com:office:office" xmlns:mv="urn:schemas-microsoft-com:mac:vml" xmlns:mo="http://schemas.microsoft.com/office/mac/office/2008/main" xmlns="" w="9525">
                                     <a:solidFill>
                                       <a:srgbClr val="000000"/>
                                     </a:solidFill>
@@ -890,7 +890,7 @@
                               </a:ln>
                               <a:extLst>
                                 <a:ext uri="{91240B29-F687-4f45-9708-019B960494DF}">
-                                  <a14:hiddenLine xmlns="" xmlns:mo="http://schemas.microsoft.com/office/mac/office/2008/main" xmlns:mv="urn:schemas-microsoft-com:mac:vml" xmlns:o="urn:schemas-microsoft-com:office:office" xmlns:v="urn:schemas-microsoft-com:vml" xmlns:w10="urn:schemas-microsoft-com:office:word" xmlns:w="http://schemas.openxmlformats.org/wordprocessingml/2006/main" xmlns:a14="http://schemas.microsoft.com/office/drawing/2010/main" w="9525">
+                                  <a14:hiddenLine xmlns:a14="http://schemas.microsoft.com/office/drawing/2010/main" xmlns:w="http://schemas.openxmlformats.org/wordprocessingml/2006/main" xmlns:w10="urn:schemas-microsoft-com:office:word" xmlns:v="urn:schemas-microsoft-com:vml" xmlns:o="urn:schemas-microsoft-com:office:office" xmlns:mv="urn:schemas-microsoft-com:mac:vml" xmlns:mo="http://schemas.microsoft.com/office/mac/office/2008/main" xmlns="" w="9525">
                                     <a:solidFill>
                                       <a:srgbClr val="000000"/>
                                     </a:solidFill>
@@ -981,7 +981,7 @@
                               </a:ln>
                               <a:extLst>
                                 <a:ext uri="{91240B29-F687-4f45-9708-019B960494DF}">
-                                  <a14:hiddenLine xmlns="" xmlns:mo="http://schemas.microsoft.com/office/mac/office/2008/main" xmlns:mv="urn:schemas-microsoft-com:mac:vml" xmlns:o="urn:schemas-microsoft-com:office:office" xmlns:v="urn:schemas-microsoft-com:vml" xmlns:w10="urn:schemas-microsoft-com:office:word" xmlns:w="http://schemas.openxmlformats.org/wordprocessingml/2006/main" xmlns:a14="http://schemas.microsoft.com/office/drawing/2010/main" w="9525">
+                                  <a14:hiddenLine xmlns:a14="http://schemas.microsoft.com/office/drawing/2010/main" xmlns:w="http://schemas.openxmlformats.org/wordprocessingml/2006/main" xmlns:w10="urn:schemas-microsoft-com:office:word" xmlns:v="urn:schemas-microsoft-com:vml" xmlns:o="urn:schemas-microsoft-com:office:office" xmlns:mv="urn:schemas-microsoft-com:mac:vml" xmlns:mo="http://schemas.microsoft.com/office/mac/office/2008/main" xmlns="" w="9525">
                                     <a:solidFill>
                                       <a:srgbClr val="000000"/>
                                     </a:solidFill>
@@ -1072,7 +1072,7 @@
                               </a:ln>
                               <a:extLst>
                                 <a:ext uri="{91240B29-F687-4f45-9708-019B960494DF}">
-                                  <a14:hiddenLine xmlns="" xmlns:mo="http://schemas.microsoft.com/office/mac/office/2008/main" xmlns:mv="urn:schemas-microsoft-com:mac:vml" xmlns:o="urn:schemas-microsoft-com:office:office" xmlns:v="urn:schemas-microsoft-com:vml" xmlns:w10="urn:schemas-microsoft-com:office:word" xmlns:w="http://schemas.openxmlformats.org/wordprocessingml/2006/main" xmlns:a14="http://schemas.microsoft.com/office/drawing/2010/main" w="9525">
+                                  <a14:hiddenLine xmlns:a14="http://schemas.microsoft.com/office/drawing/2010/main" xmlns:w="http://schemas.openxmlformats.org/wordprocessingml/2006/main" xmlns:w10="urn:schemas-microsoft-com:office:word" xmlns:v="urn:schemas-microsoft-com:vml" xmlns:o="urn:schemas-microsoft-com:office:office" xmlns:mv="urn:schemas-microsoft-com:mac:vml" xmlns:mo="http://schemas.microsoft.com/office/mac/office/2008/main" xmlns="" w="9525">
                                     <a:solidFill>
                                       <a:srgbClr val="000000"/>
                                     </a:solidFill>
@@ -1101,7 +1101,7 @@
               </mc:Choice>
               <mc:Fallback>
                 <w:pict>
-                  <v:group w14:anchorId="41976A43" id="Group 5" o:spid="_x0000_s1026" style="position:absolute;margin-left:21.6pt;margin-top:537.1pt;width:568.8pt;height:187.1pt;z-index:251661312;mso-position-horizontal-relative:page;mso-position-vertical-relative:page" coordorigin="432,10741" coordsize="11376,3742" o:gfxdata="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">
+                  <v:group w14:anchorId="1F9886DD" id="Group 5" o:spid="_x0000_s1026" style="position:absolute;margin-left:21.6pt;margin-top:537.1pt;width:568.8pt;height:187.1pt;z-index:251661312;mso-position-horizontal-relative:page;mso-position-vertical-relative:page" coordorigin="432,10741" coordsize="11376,3742" o:gfxdata="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">
                     <v:shape id="Freeform 6" o:spid="_x0000_s1027" style="position:absolute;left:432;top:11346;width:6652;height:2518;visibility:visible;mso-wrap-style:square;v-text-anchor:top" coordsize="7132,2863" o:gfxdata="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" path="m,l17,2863,7132,2578r,-2378l,xe" fillcolor="#c6d9f1 [671]" stroked="f">
                       <v:fill opacity="32896f"/>
                       <v:path arrowok="t" o:connecttype="custom" o:connectlocs="0,0;16,2518;6652,2267;6652,176;0,0" o:connectangles="0,0,0,0,0"/>
@@ -2630,23 +2630,13 @@
         </w:rPr>
         <w:t xml:space="preserve">High </w:t>
       </w:r>
-      <w:proofErr w:type="spellStart"/>
       <w:r>
         <w:rPr>
           <w:i/>
           <w:sz w:val="18"/>
           <w:szCs w:val="20"/>
         </w:rPr>
-        <w:t>High</w:t>
-      </w:r>
-      <w:proofErr w:type="spellEnd"/>
-      <w:r>
-        <w:rPr>
-          <w:i/>
-          <w:sz w:val="18"/>
-          <w:szCs w:val="20"/>
-        </w:rPr>
-        <w:t xml:space="preserve"> Distinction</w:t>
+        <w:t>High Distinction</w:t>
       </w:r>
       <w:r>
         <w:rPr>
@@ -3062,19 +3052,49 @@
         </w:pBdr>
         <w:rPr>
           <w:bCs/>
-          <w:i/>
-          <w:color w:val="FF0000"/>
+          <w:iCs/>
           <w:sz w:val="20"/>
         </w:rPr>
       </w:pPr>
       <w:r>
         <w:rPr>
           <w:bCs/>
-          <w:i/>
-          <w:color w:val="FF0000"/>
-          <w:sz w:val="20"/>
-        </w:rPr>
-        <w:t>Please refer to Doubtfire’s rationale</w:t>
+          <w:iCs/>
+          <w:sz w:val="20"/>
+        </w:rPr>
+        <w:t>All t</w:t>
+      </w:r>
+      <w:r>
+        <w:rPr>
+          <w:bCs/>
+          <w:iCs/>
+          <w:sz w:val="20"/>
+        </w:rPr>
+        <w:t>he tasks included</w:t>
+      </w:r>
+      <w:r>
+        <w:rPr>
+          <w:bCs/>
+          <w:iCs/>
+          <w:sz w:val="20"/>
+        </w:rPr>
+        <w:t xml:space="preserve"> demonstrate my understanding of this ILO on a basic level, as</w:t>
+      </w:r>
+      <w:r>
+        <w:rPr>
+          <w:bCs/>
+          <w:iCs/>
+          <w:sz w:val="20"/>
+        </w:rPr>
+        <w:t xml:space="preserve"> </w:t>
+      </w:r>
+      <w:r>
+        <w:rPr>
+          <w:bCs/>
+          <w:iCs/>
+          <w:sz w:val="20"/>
+        </w:rPr>
+        <w:t>I always list out the steps required to implement a game spec, and each step is always implementing a component of some kind.</w:t>
       </w:r>
     </w:p>
     <w:p>
@@ -3137,19 +3157,17 @@
         </w:pBdr>
         <w:rPr>
           <w:bCs/>
-          <w:i/>
-          <w:color w:val="FF0000"/>
+          <w:iCs/>
           <w:sz w:val="20"/>
         </w:rPr>
       </w:pPr>
       <w:r>
         <w:rPr>
           <w:bCs/>
-          <w:i/>
-          <w:color w:val="FF0000"/>
-          <w:sz w:val="20"/>
-        </w:rPr>
-        <w:t>Please refer to Doubtfire’s rationale</w:t>
+          <w:iCs/>
+          <w:sz w:val="20"/>
+        </w:rPr>
+        <w:t>This was demonstrated in most of the tasks, most notably in the SDL related tasks (17, 18, 24)</w:t>
       </w:r>
     </w:p>
     <w:p>
@@ -3184,7 +3202,27 @@
           <w:sz w:val="20"/>
           <w:szCs w:val="20"/>
         </w:rPr>
-        <w:t>Explain and illustrate the role of data structures and patterns in game programming, and rationalise the selection of these for the development of a specified game scenario.</w:t>
+        <w:t>I</w:t>
+      </w:r>
+      <w:r>
+        <w:rPr>
+          <w:i/>
+          <w:iCs/>
+          <w:color w:val="808080" w:themeColor="text1" w:themeTint="7F"/>
+          <w:sz w:val="20"/>
+          <w:szCs w:val="20"/>
+        </w:rPr>
+        <w:t>dentify performance bottlenecks by using profiling techniques and tools, and applying optimisation strategies to improve performance</w:t>
+      </w:r>
+      <w:r>
+        <w:rPr>
+          <w:i/>
+          <w:iCs/>
+          <w:color w:val="808080" w:themeColor="text1" w:themeTint="7F"/>
+          <w:sz w:val="20"/>
+          <w:szCs w:val="20"/>
+        </w:rPr>
+        <w:t>.</w:t>
       </w:r>
     </w:p>
     <w:p>
@@ -3202,19 +3240,17 @@
         </w:pBdr>
         <w:rPr>
           <w:bCs/>
-          <w:i/>
-          <w:color w:val="FF0000"/>
+          <w:iCs/>
           <w:sz w:val="20"/>
         </w:rPr>
       </w:pPr>
       <w:r>
         <w:rPr>
           <w:bCs/>
-          <w:i/>
-          <w:color w:val="FF0000"/>
-          <w:sz w:val="20"/>
-        </w:rPr>
-        <w:t>Please refer to Doubtfire’s rationale</w:t>
+          <w:iCs/>
+          <w:sz w:val="20"/>
+        </w:rPr>
+        <w:t>Task 7 shows my best understanding of this ILO since it shows how I can use the tools provided in Visual Studio to improve code performance. The SDL related tasks also show this as they also include my discussion in why doing things in certain ways are necessary to maintain good performance.</w:t>
       </w:r>
     </w:p>
     <w:p>
@@ -3267,19 +3303,105 @@
         </w:pBdr>
         <w:rPr>
           <w:bCs/>
-          <w:i/>
-          <w:color w:val="FF0000"/>
+          <w:iCs/>
           <w:sz w:val="20"/>
         </w:rPr>
       </w:pPr>
       <w:r>
         <w:rPr>
           <w:bCs/>
-          <w:i/>
-          <w:color w:val="FF0000"/>
-          <w:sz w:val="20"/>
-        </w:rPr>
-        <w:t>Please refer to Doubtfire’s rationale</w:t>
+          <w:iCs/>
+          <w:sz w:val="20"/>
+        </w:rPr>
+        <w:t xml:space="preserve">Task 8, </w:t>
+      </w:r>
+      <w:r>
+        <w:rPr>
+          <w:bCs/>
+          <w:iCs/>
+          <w:sz w:val="20"/>
+        </w:rPr>
+        <w:t>1</w:t>
+      </w:r>
+      <w:r>
+        <w:rPr>
+          <w:bCs/>
+          <w:iCs/>
+          <w:sz w:val="20"/>
+        </w:rPr>
+        <w:t>1</w:t>
+      </w:r>
+      <w:r>
+        <w:rPr>
+          <w:bCs/>
+          <w:iCs/>
+          <w:sz w:val="20"/>
+        </w:rPr>
+        <w:t>, 13,</w:t>
+      </w:r>
+      <w:r>
+        <w:rPr>
+          <w:bCs/>
+          <w:iCs/>
+          <w:sz w:val="20"/>
+        </w:rPr>
+        <w:t xml:space="preserve"> and 2</w:t>
+      </w:r>
+      <w:r>
+        <w:rPr>
+          <w:bCs/>
+          <w:iCs/>
+          <w:sz w:val="20"/>
+        </w:rPr>
+        <w:t>1</w:t>
+      </w:r>
+      <w:r>
+        <w:rPr>
+          <w:bCs/>
+          <w:iCs/>
+          <w:sz w:val="20"/>
+        </w:rPr>
+        <w:t xml:space="preserve"> are </w:t>
+      </w:r>
+      <w:r>
+        <w:rPr>
+          <w:bCs/>
+          <w:iCs/>
+          <w:sz w:val="20"/>
+        </w:rPr>
+        <w:t xml:space="preserve">tasks related to applying software patterns in the context of games, which make them </w:t>
+      </w:r>
+      <w:r>
+        <w:rPr>
+          <w:bCs/>
+          <w:iCs/>
+          <w:sz w:val="20"/>
+        </w:rPr>
+        <w:t>strong</w:t>
+      </w:r>
+      <w:r>
+        <w:rPr>
+          <w:bCs/>
+          <w:iCs/>
+          <w:sz w:val="20"/>
+        </w:rPr>
+        <w:t xml:space="preserve"> examples </w:t>
+      </w:r>
+      <w:r>
+        <w:rPr>
+          <w:bCs/>
+          <w:iCs/>
+          <w:sz w:val="20"/>
+        </w:rPr>
+        <w:t xml:space="preserve">to show </w:t>
+      </w:r>
+      <w:r>
+        <w:rPr>
+          <w:bCs/>
+          <w:iCs/>
+          <w:sz w:val="20"/>
+        </w:rPr>
+        <w:t>my understanding of Maintenance</w:t>
       </w:r>
     </w:p>
     <w:p>
@@ -3396,21 +3518,12 @@
         </w:rPr>
         <w:t xml:space="preserve"> </w:t>
       </w:r>
-      <w:proofErr w:type="spellStart"/>
-      <w:r>
-        <w:rPr>
-          <w:iCs/>
-          <w:sz w:val="20"/>
-        </w:rPr>
-        <w:t>cpp</w:t>
-      </w:r>
-      <w:proofErr w:type="spellEnd"/>
-      <w:r>
-        <w:rPr>
-          <w:iCs/>
-          <w:sz w:val="20"/>
-        </w:rPr>
-        <w:t xml:space="preserve"> reference, Stack Overflow</w:t>
+      <w:r>
+        <w:rPr>
+          <w:iCs/>
+          <w:sz w:val="20"/>
+        </w:rPr>
+        <w:t>cpp reference, Stack Overflow</w:t>
       </w:r>
     </w:p>
     <w:p>
@@ -3633,14 +3746,11 @@
         <w:jc w:val="center"/>
       </w:pPr>
       <w:r>
-        <w:rPr>
-          <w:noProof/>
-        </w:rPr>
         <w:drawing>
-          <wp:inline distT="0" distB="0" distL="0" distR="0" wp14:anchorId="6C927B12" wp14:editId="1DAB5299">
-            <wp:extent cx="6116320" cy="3072130"/>
-            <wp:effectExtent l="0" t="0" r="0" b="0"/>
-            <wp:docPr id="12" name="Picture 12"/>
+          <wp:inline distT="0" distB="0" distL="0" distR="0" wp14:anchorId="6CFFB927" wp14:editId="42581833">
+            <wp:extent cx="6116320" cy="3194685"/>
+            <wp:effectExtent l="0" t="0" r="0" b="5715"/>
+            <wp:docPr id="14" name="Picture 14"/>
             <wp:cNvGraphicFramePr>
               <a:graphicFrameLocks xmlns:a="http://schemas.openxmlformats.org/drawingml/2006/main" noChangeAspect="1"/>
             </wp:cNvGraphicFramePr>
@@ -3660,7 +3770,7 @@
                   <pic:spPr>
                     <a:xfrm>
                       <a:off x="0" y="0"/>
-                      <a:ext cx="6116320" cy="3072130"/>
+                      <a:ext cx="6116320" cy="3194685"/>
                     </a:xfrm>
                     <a:prstGeom prst="rect">
                       <a:avLst/>
@@ -3704,15 +3814,13 @@
         </w:rPr>
         <w:t xml:space="preserve">My </w:t>
       </w:r>
-      <w:proofErr w:type="spellStart"/>
-      <w:r>
-        <w:rPr>
-          <w:iCs/>
-          <w:sz w:val="20"/>
-        </w:rPr>
-        <w:t>up coming</w:t>
-      </w:r>
-      <w:proofErr w:type="spellEnd"/>
+      <w:r>
+        <w:rPr>
+          <w:iCs/>
+          <w:sz w:val="20"/>
+        </w:rPr>
+        <w:t>upcoming</w:t>
+      </w:r>
       <w:r>
         <w:rPr>
           <w:iCs/>
@@ -4707,7 +4815,7 @@
         <w:rFonts w:ascii="Wingdings" w:hAnsi="Wingdings" w:hint="default"/>
       </w:rPr>
     </w:lvl>
-    <w:lvl w:ilvl="1" w:tplc="04090003" w:tentative="1">
+    <w:lvl w:ilvl="1" w:tplc="04090003">
       <w:start w:val="1"/>
       <w:numFmt w:val="bullet"/>
       <w:lvlText w:val="o"/>

</xml_diff>

<commit_message>
UPDATE #33.4.0: Fleshed out report
</commit_message>
<xml_diff>
--- a/33 - DOC - Learning Summary Report/LearningSummaryReportTemplate 2019.docx
+++ b/33 - DOC - Learning Summary Report/LearningSummaryReportTemplate 2019.docx
@@ -183,7 +183,7 @@
                             <a:effectLst/>
                             <a:extLst>
                               <a:ext uri="{91240B29-F687-4f45-9708-019B960494DF}">
-                                <a14:hiddenLine xmlns:a14="http://schemas.microsoft.com/office/drawing/2010/main" xmlns:w="http://schemas.openxmlformats.org/wordprocessingml/2006/main" xmlns:w10="urn:schemas-microsoft-com:office:word" xmlns:v="urn:schemas-microsoft-com:vml" xmlns:o="urn:schemas-microsoft-com:office:office" xmlns:mv="urn:schemas-microsoft-com:mac:vml" xmlns:mo="http://schemas.microsoft.com/office/mac/office/2008/main" xmlns="" w="19050">
+                                <a14:hiddenLine xmlns="" xmlns:mo="http://schemas.microsoft.com/office/mac/office/2008/main" xmlns:mv="urn:schemas-microsoft-com:mac:vml" xmlns:o="urn:schemas-microsoft-com:office:office" xmlns:v="urn:schemas-microsoft-com:vml" xmlns:w10="urn:schemas-microsoft-com:office:word" xmlns:w="http://schemas.openxmlformats.org/wordprocessingml/2006/main" xmlns:a14="http://schemas.microsoft.com/office/drawing/2010/main" w="19050">
                                   <a:solidFill>
                                     <a:srgbClr val="4A7EBB"/>
                                   </a:solidFill>
@@ -193,7 +193,7 @@
                                 </a14:hiddenLine>
                               </a:ext>
                               <a:ext uri="{AF507438-7753-43e0-B8FC-AC1667EBCBE1}">
-                                <a14:hiddenEffects xmlns:a14="http://schemas.microsoft.com/office/drawing/2010/main" xmlns:w="http://schemas.openxmlformats.org/wordprocessingml/2006/main" xmlns:w10="urn:schemas-microsoft-com:office:word" xmlns:v="urn:schemas-microsoft-com:vml" xmlns:o="urn:schemas-microsoft-com:office:office" xmlns:mv="urn:schemas-microsoft-com:mac:vml" xmlns:mo="http://schemas.microsoft.com/office/mac/office/2008/main" xmlns="">
+                                <a14:hiddenEffects xmlns="" xmlns:mo="http://schemas.microsoft.com/office/mac/office/2008/main" xmlns:mv="urn:schemas-microsoft-com:mac:vml" xmlns:o="urn:schemas-microsoft-com:office:office" xmlns:v="urn:schemas-microsoft-com:vml" xmlns:w10="urn:schemas-microsoft-com:office:word" xmlns:w="http://schemas.openxmlformats.org/wordprocessingml/2006/main" xmlns:a14="http://schemas.microsoft.com/office/drawing/2010/main">
                                   <a:effectLst>
                                     <a:outerShdw blurRad="63500" dist="26940" dir="5400000" algn="ctr" rotWithShape="0">
                                       <a:srgbClr val="000000">
@@ -222,7 +222,7 @@
               </mc:Choice>
               <mc:Fallback>
                 <w:pict>
-                  <v:rect w14:anchorId="1DD49943" id="Rectangle 4" o:spid="_x0000_s1026" style="position:absolute;margin-left:-112.95pt;margin-top:-134.8pt;width:603pt;height:846pt;z-index:-251656192;visibility:visible;mso-wrap-style:square;mso-width-percent:0;mso-height-percent:0;mso-wrap-distance-left:9pt;mso-wrap-distance-top:0;mso-wrap-distance-right:9pt;mso-wrap-distance-bottom:0;mso-position-horizontal:absolute;mso-position-horizontal-relative:page;mso-position-vertical:absolute;mso-position-vertical-relative:page;mso-width-percent:0;mso-height-percent:0;mso-width-relative:page;mso-height-relative:page;v-text-anchor:top" o:gfxdata="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" fillcolor="#c6d9f1 [671]" stroked="f">
+                  <v:rect w14:anchorId="2E5FA53B" id="Rectangle 4" o:spid="_x0000_s1026" style="position:absolute;margin-left:-112.95pt;margin-top:-134.8pt;width:603pt;height:846pt;z-index:-251656192;visibility:visible;mso-wrap-style:square;mso-width-percent:0;mso-height-percent:0;mso-wrap-distance-left:9pt;mso-wrap-distance-top:0;mso-wrap-distance-right:9pt;mso-wrap-distance-bottom:0;mso-position-horizontal:absolute;mso-position-horizontal-relative:page;mso-position-vertical:absolute;mso-position-vertical-relative:page;mso-width-percent:0;mso-height-percent:0;mso-width-relative:page;mso-height-relative:page;v-text-anchor:top" o:gfxdata="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" fillcolor="#c6d9f1 [671]" stroked="f">
                     <v:fill opacity=".5" color2="white [3212]" focus="100%" type="gradient"/>
                     <v:textbox inset=",7.2pt,,7.2pt"/>
                     <w10:wrap anchorx="page" anchory="page"/>
@@ -344,7 +344,7 @@
                               </a:ln>
                               <a:extLst>
                                 <a:ext uri="{91240B29-F687-4f45-9708-019B960494DF}">
-                                  <a14:hiddenLine xmlns:a14="http://schemas.microsoft.com/office/drawing/2010/main" xmlns:w="http://schemas.openxmlformats.org/wordprocessingml/2006/main" xmlns:w10="urn:schemas-microsoft-com:office:word" xmlns:v="urn:schemas-microsoft-com:vml" xmlns:o="urn:schemas-microsoft-com:office:office" xmlns:mv="urn:schemas-microsoft-com:mac:vml" xmlns:mo="http://schemas.microsoft.com/office/mac/office/2008/main" xmlns="" w="9525">
+                                  <a14:hiddenLine xmlns="" xmlns:mo="http://schemas.microsoft.com/office/mac/office/2008/main" xmlns:mv="urn:schemas-microsoft-com:mac:vml" xmlns:o="urn:schemas-microsoft-com:office:office" xmlns:v="urn:schemas-microsoft-com:vml" xmlns:w10="urn:schemas-microsoft-com:office:word" xmlns:w="http://schemas.openxmlformats.org/wordprocessingml/2006/main" xmlns:a14="http://schemas.microsoft.com/office/drawing/2010/main" w="9525">
                                     <a:solidFill>
                                       <a:srgbClr val="000000"/>
                                     </a:solidFill>
@@ -435,7 +435,7 @@
                               </a:ln>
                               <a:extLst>
                                 <a:ext uri="{91240B29-F687-4f45-9708-019B960494DF}">
-                                  <a14:hiddenLine xmlns:a14="http://schemas.microsoft.com/office/drawing/2010/main" xmlns:w="http://schemas.openxmlformats.org/wordprocessingml/2006/main" xmlns:w10="urn:schemas-microsoft-com:office:word" xmlns:v="urn:schemas-microsoft-com:vml" xmlns:o="urn:schemas-microsoft-com:office:office" xmlns:mv="urn:schemas-microsoft-com:mac:vml" xmlns:mo="http://schemas.microsoft.com/office/mac/office/2008/main" xmlns="" w="9525">
+                                  <a14:hiddenLine xmlns="" xmlns:mo="http://schemas.microsoft.com/office/mac/office/2008/main" xmlns:mv="urn:schemas-microsoft-com:mac:vml" xmlns:o="urn:schemas-microsoft-com:office:office" xmlns:v="urn:schemas-microsoft-com:vml" xmlns:w10="urn:schemas-microsoft-com:office:word" xmlns:w="http://schemas.openxmlformats.org/wordprocessingml/2006/main" xmlns:a14="http://schemas.microsoft.com/office/drawing/2010/main" w="9525">
                                     <a:solidFill>
                                       <a:srgbClr val="000000"/>
                                     </a:solidFill>
@@ -526,7 +526,7 @@
                               </a:ln>
                               <a:extLst>
                                 <a:ext uri="{91240B29-F687-4f45-9708-019B960494DF}">
-                                  <a14:hiddenLine xmlns:a14="http://schemas.microsoft.com/office/drawing/2010/main" xmlns:w="http://schemas.openxmlformats.org/wordprocessingml/2006/main" xmlns:w10="urn:schemas-microsoft-com:office:word" xmlns:v="urn:schemas-microsoft-com:vml" xmlns:o="urn:schemas-microsoft-com:office:office" xmlns:mv="urn:schemas-microsoft-com:mac:vml" xmlns:mo="http://schemas.microsoft.com/office/mac/office/2008/main" xmlns="" w="9525">
+                                  <a14:hiddenLine xmlns="" xmlns:mo="http://schemas.microsoft.com/office/mac/office/2008/main" xmlns:mv="urn:schemas-microsoft-com:mac:vml" xmlns:o="urn:schemas-microsoft-com:office:office" xmlns:v="urn:schemas-microsoft-com:vml" xmlns:w10="urn:schemas-microsoft-com:office:word" xmlns:w="http://schemas.openxmlformats.org/wordprocessingml/2006/main" xmlns:a14="http://schemas.microsoft.com/office/drawing/2010/main" w="9525">
                                     <a:solidFill>
                                       <a:srgbClr val="000000"/>
                                     </a:solidFill>
@@ -617,7 +617,7 @@
                               </a:ln>
                               <a:extLst>
                                 <a:ext uri="{91240B29-F687-4f45-9708-019B960494DF}">
-                                  <a14:hiddenLine xmlns:a14="http://schemas.microsoft.com/office/drawing/2010/main" xmlns:w="http://schemas.openxmlformats.org/wordprocessingml/2006/main" xmlns:w10="urn:schemas-microsoft-com:office:word" xmlns:v="urn:schemas-microsoft-com:vml" xmlns:o="urn:schemas-microsoft-com:office:office" xmlns:mv="urn:schemas-microsoft-com:mac:vml" xmlns:mo="http://schemas.microsoft.com/office/mac/office/2008/main" xmlns="" w="9525">
+                                  <a14:hiddenLine xmlns="" xmlns:mo="http://schemas.microsoft.com/office/mac/office/2008/main" xmlns:mv="urn:schemas-microsoft-com:mac:vml" xmlns:o="urn:schemas-microsoft-com:office:office" xmlns:v="urn:schemas-microsoft-com:vml" xmlns:w10="urn:schemas-microsoft-com:office:word" xmlns:w="http://schemas.openxmlformats.org/wordprocessingml/2006/main" xmlns:a14="http://schemas.microsoft.com/office/drawing/2010/main" w="9525">
                                     <a:solidFill>
                                       <a:srgbClr val="000000"/>
                                     </a:solidFill>
@@ -708,7 +708,7 @@
                               </a:ln>
                               <a:extLst>
                                 <a:ext uri="{91240B29-F687-4f45-9708-019B960494DF}">
-                                  <a14:hiddenLine xmlns:a14="http://schemas.microsoft.com/office/drawing/2010/main" xmlns:w="http://schemas.openxmlformats.org/wordprocessingml/2006/main" xmlns:w10="urn:schemas-microsoft-com:office:word" xmlns:v="urn:schemas-microsoft-com:vml" xmlns:o="urn:schemas-microsoft-com:office:office" xmlns:mv="urn:schemas-microsoft-com:mac:vml" xmlns:mo="http://schemas.microsoft.com/office/mac/office/2008/main" xmlns="" w="9525">
+                                  <a14:hiddenLine xmlns="" xmlns:mo="http://schemas.microsoft.com/office/mac/office/2008/main" xmlns:mv="urn:schemas-microsoft-com:mac:vml" xmlns:o="urn:schemas-microsoft-com:office:office" xmlns:v="urn:schemas-microsoft-com:vml" xmlns:w10="urn:schemas-microsoft-com:office:word" xmlns:w="http://schemas.openxmlformats.org/wordprocessingml/2006/main" xmlns:a14="http://schemas.microsoft.com/office/drawing/2010/main" w="9525">
                                     <a:solidFill>
                                       <a:srgbClr val="000000"/>
                                     </a:solidFill>
@@ -799,7 +799,7 @@
                               </a:ln>
                               <a:extLst>
                                 <a:ext uri="{91240B29-F687-4f45-9708-019B960494DF}">
-                                  <a14:hiddenLine xmlns:a14="http://schemas.microsoft.com/office/drawing/2010/main" xmlns:w="http://schemas.openxmlformats.org/wordprocessingml/2006/main" xmlns:w10="urn:schemas-microsoft-com:office:word" xmlns:v="urn:schemas-microsoft-com:vml" xmlns:o="urn:schemas-microsoft-com:office:office" xmlns:mv="urn:schemas-microsoft-com:mac:vml" xmlns:mo="http://schemas.microsoft.com/office/mac/office/2008/main" xmlns="" w="9525">
+                                  <a14:hiddenLine xmlns="" xmlns:mo="http://schemas.microsoft.com/office/mac/office/2008/main" xmlns:mv="urn:schemas-microsoft-com:mac:vml" xmlns:o="urn:schemas-microsoft-com:office:office" xmlns:v="urn:schemas-microsoft-com:vml" xmlns:w10="urn:schemas-microsoft-com:office:word" xmlns:w="http://schemas.openxmlformats.org/wordprocessingml/2006/main" xmlns:a14="http://schemas.microsoft.com/office/drawing/2010/main" w="9525">
                                     <a:solidFill>
                                       <a:srgbClr val="000000"/>
                                     </a:solidFill>
@@ -890,7 +890,7 @@
                               </a:ln>
                               <a:extLst>
                                 <a:ext uri="{91240B29-F687-4f45-9708-019B960494DF}">
-                                  <a14:hiddenLine xmlns:a14="http://schemas.microsoft.com/office/drawing/2010/main" xmlns:w="http://schemas.openxmlformats.org/wordprocessingml/2006/main" xmlns:w10="urn:schemas-microsoft-com:office:word" xmlns:v="urn:schemas-microsoft-com:vml" xmlns:o="urn:schemas-microsoft-com:office:office" xmlns:mv="urn:schemas-microsoft-com:mac:vml" xmlns:mo="http://schemas.microsoft.com/office/mac/office/2008/main" xmlns="" w="9525">
+                                  <a14:hiddenLine xmlns="" xmlns:mo="http://schemas.microsoft.com/office/mac/office/2008/main" xmlns:mv="urn:schemas-microsoft-com:mac:vml" xmlns:o="urn:schemas-microsoft-com:office:office" xmlns:v="urn:schemas-microsoft-com:vml" xmlns:w10="urn:schemas-microsoft-com:office:word" xmlns:w="http://schemas.openxmlformats.org/wordprocessingml/2006/main" xmlns:a14="http://schemas.microsoft.com/office/drawing/2010/main" w="9525">
                                     <a:solidFill>
                                       <a:srgbClr val="000000"/>
                                     </a:solidFill>
@@ -981,7 +981,7 @@
                               </a:ln>
                               <a:extLst>
                                 <a:ext uri="{91240B29-F687-4f45-9708-019B960494DF}">
-                                  <a14:hiddenLine xmlns:a14="http://schemas.microsoft.com/office/drawing/2010/main" xmlns:w="http://schemas.openxmlformats.org/wordprocessingml/2006/main" xmlns:w10="urn:schemas-microsoft-com:office:word" xmlns:v="urn:schemas-microsoft-com:vml" xmlns:o="urn:schemas-microsoft-com:office:office" xmlns:mv="urn:schemas-microsoft-com:mac:vml" xmlns:mo="http://schemas.microsoft.com/office/mac/office/2008/main" xmlns="" w="9525">
+                                  <a14:hiddenLine xmlns="" xmlns:mo="http://schemas.microsoft.com/office/mac/office/2008/main" xmlns:mv="urn:schemas-microsoft-com:mac:vml" xmlns:o="urn:schemas-microsoft-com:office:office" xmlns:v="urn:schemas-microsoft-com:vml" xmlns:w10="urn:schemas-microsoft-com:office:word" xmlns:w="http://schemas.openxmlformats.org/wordprocessingml/2006/main" xmlns:a14="http://schemas.microsoft.com/office/drawing/2010/main" w="9525">
                                     <a:solidFill>
                                       <a:srgbClr val="000000"/>
                                     </a:solidFill>
@@ -1072,7 +1072,7 @@
                               </a:ln>
                               <a:extLst>
                                 <a:ext uri="{91240B29-F687-4f45-9708-019B960494DF}">
-                                  <a14:hiddenLine xmlns:a14="http://schemas.microsoft.com/office/drawing/2010/main" xmlns:w="http://schemas.openxmlformats.org/wordprocessingml/2006/main" xmlns:w10="urn:schemas-microsoft-com:office:word" xmlns:v="urn:schemas-microsoft-com:vml" xmlns:o="urn:schemas-microsoft-com:office:office" xmlns:mv="urn:schemas-microsoft-com:mac:vml" xmlns:mo="http://schemas.microsoft.com/office/mac/office/2008/main" xmlns="" w="9525">
+                                  <a14:hiddenLine xmlns="" xmlns:mo="http://schemas.microsoft.com/office/mac/office/2008/main" xmlns:mv="urn:schemas-microsoft-com:mac:vml" xmlns:o="urn:schemas-microsoft-com:office:office" xmlns:v="urn:schemas-microsoft-com:vml" xmlns:w10="urn:schemas-microsoft-com:office:word" xmlns:w="http://schemas.openxmlformats.org/wordprocessingml/2006/main" xmlns:a14="http://schemas.microsoft.com/office/drawing/2010/main" w="9525">
                                     <a:solidFill>
                                       <a:srgbClr val="000000"/>
                                     </a:solidFill>
@@ -1101,7 +1101,7 @@
               </mc:Choice>
               <mc:Fallback>
                 <w:pict>
-                  <v:group w14:anchorId="1F9886DD" id="Group 5" o:spid="_x0000_s1026" style="position:absolute;margin-left:21.6pt;margin-top:537.1pt;width:568.8pt;height:187.1pt;z-index:251661312;mso-position-horizontal-relative:page;mso-position-vertical-relative:page" coordorigin="432,10741" coordsize="11376,3742" o:gfxdata="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">
+                  <v:group w14:anchorId="295D1802" id="Group 5" o:spid="_x0000_s1026" style="position:absolute;margin-left:21.6pt;margin-top:537.1pt;width:568.8pt;height:187.1pt;z-index:251661312;mso-position-horizontal-relative:page;mso-position-vertical-relative:page" coordorigin="432,10741" coordsize="11376,3742" o:gfxdata="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">
                     <v:shape id="Freeform 6" o:spid="_x0000_s1027" style="position:absolute;left:432;top:11346;width:6652;height:2518;visibility:visible;mso-wrap-style:square;v-text-anchor:top" coordsize="7132,2863" o:gfxdata="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" path="m,l17,2863,7132,2578r,-2378l,xe" fillcolor="#c6d9f1 [671]" stroked="f">
                       <v:fill opacity="32896f"/>
                       <v:path arrowok="t" o:connecttype="custom" o:connectlocs="0,0;16,2518;6652,2267;6652,176;0,0" o:connectangles="0,0,0,0,0"/>
@@ -1696,6 +1696,13 @@
                 <w:szCs w:val="20"/>
               </w:rPr>
             </w:pPr>
+            <w:r>
+              <w:rPr>
+                <w:sz w:val="18"/>
+                <w:szCs w:val="20"/>
+              </w:rPr>
+              <w:t>x</w:t>
+            </w:r>
           </w:p>
         </w:tc>
       </w:tr>
@@ -1835,6 +1842,13 @@
                 <w:szCs w:val="20"/>
               </w:rPr>
             </w:pPr>
+            <w:r>
+              <w:rPr>
+                <w:sz w:val="18"/>
+                <w:szCs w:val="20"/>
+              </w:rPr>
+              <w:t>x</w:t>
+            </w:r>
           </w:p>
         </w:tc>
       </w:tr>
@@ -2630,13 +2644,23 @@
         </w:rPr>
         <w:t xml:space="preserve">High </w:t>
       </w:r>
+      <w:proofErr w:type="spellStart"/>
       <w:r>
         <w:rPr>
           <w:i/>
           <w:sz w:val="18"/>
           <w:szCs w:val="20"/>
         </w:rPr>
-        <w:t>High Distinction</w:t>
+        <w:t>High</w:t>
+      </w:r>
+      <w:proofErr w:type="spellEnd"/>
+      <w:r>
+        <w:rPr>
+          <w:i/>
+          <w:sz w:val="18"/>
+          <w:szCs w:val="20"/>
+        </w:rPr>
+        <w:t xml:space="preserve"> Distinction</w:t>
       </w:r>
       <w:r>
         <w:rPr>
@@ -2720,7 +2744,15 @@
         <w:t>assessment</w:t>
       </w:r>
       <w:r>
-        <w:t xml:space="preserve"> against the criteria described in the unit outline, a justification of the pieces included, details of the coverage of the unit’s intended learning outcomes, and a reflection on my learning. </w:t>
+        <w:t xml:space="preserve"> against the criteria described in the unit outline, a justification of the pieces </w:t>
+      </w:r>
+      <w:proofErr w:type="gramStart"/>
+      <w:r>
+        <w:t>included,</w:t>
+      </w:r>
+      <w:proofErr w:type="gramEnd"/>
+      <w:r>
+        <w:t xml:space="preserve"> details of the coverage of the unit’s intended learning outcomes, and a reflection on my learning. </w:t>
       </w:r>
     </w:p>
     <w:bookmarkEnd w:id="0"/>
@@ -2744,117 +2776,6 @@
           <w:sz w:val="20"/>
         </w:rPr>
         <w:t xml:space="preserve">This section outlines the pieces that I have included in my portfolio… </w:t>
-      </w:r>
-    </w:p>
-    <w:p>
-      <w:pPr>
-        <w:pBdr>
-          <w:top w:val="single" w:sz="4" w:space="1" w:color="auto"/>
-          <w:left w:val="single" w:sz="4" w:space="4" w:color="auto"/>
-          <w:bottom w:val="single" w:sz="4" w:space="1" w:color="auto"/>
-          <w:right w:val="single" w:sz="4" w:space="4" w:color="auto"/>
-        </w:pBdr>
-        <w:rPr>
-          <w:i/>
-          <w:color w:val="FF0000"/>
-          <w:sz w:val="20"/>
-        </w:rPr>
-      </w:pPr>
-      <w:r>
-        <w:rPr>
-          <w:i/>
-          <w:color w:val="FF0000"/>
-          <w:sz w:val="20"/>
-        </w:rPr>
-        <w:t xml:space="preserve">Describe the pieces you have included in your portfolio. </w:t>
-      </w:r>
-    </w:p>
-    <w:p>
-      <w:pPr>
-        <w:pBdr>
-          <w:top w:val="single" w:sz="4" w:space="1" w:color="auto"/>
-          <w:left w:val="single" w:sz="4" w:space="4" w:color="auto"/>
-          <w:bottom w:val="single" w:sz="4" w:space="1" w:color="auto"/>
-          <w:right w:val="single" w:sz="4" w:space="4" w:color="auto"/>
-        </w:pBdr>
-        <w:rPr>
-          <w:color w:val="FF0000"/>
-          <w:sz w:val="20"/>
-        </w:rPr>
-      </w:pPr>
-      <w:r>
-        <w:rPr>
-          <w:i/>
-          <w:color w:val="FF0000"/>
-          <w:sz w:val="20"/>
-        </w:rPr>
-        <w:t xml:space="preserve">This should contain a </w:t>
-      </w:r>
-      <w:r>
-        <w:rPr>
-          <w:b/>
-          <w:i/>
-          <w:color w:val="FF0000"/>
-          <w:sz w:val="20"/>
-        </w:rPr>
-        <w:t>list</w:t>
-      </w:r>
-      <w:r>
-        <w:rPr>
-          <w:i/>
-          <w:color w:val="FF0000"/>
-          <w:sz w:val="20"/>
-        </w:rPr>
-        <w:t xml:space="preserve"> of all the pieces, along with a short statement of </w:t>
-      </w:r>
-      <w:r>
-        <w:rPr>
-          <w:b/>
-          <w:i/>
-          <w:color w:val="FF0000"/>
-          <w:sz w:val="20"/>
-        </w:rPr>
-        <w:t>why</w:t>
-      </w:r>
-      <w:r>
-        <w:rPr>
-          <w:i/>
-          <w:color w:val="FF0000"/>
-          <w:sz w:val="20"/>
-        </w:rPr>
-        <w:t xml:space="preserve"> </w:t>
-      </w:r>
-      <w:r>
-        <w:rPr>
-          <w:i/>
-          <w:color w:val="FF0000"/>
-          <w:sz w:val="20"/>
-        </w:rPr>
-        <w:t xml:space="preserve">each piece </w:t>
-      </w:r>
-      <w:r>
-        <w:rPr>
-          <w:i/>
-          <w:color w:val="FF0000"/>
-          <w:sz w:val="20"/>
-        </w:rPr>
-        <w:t>w</w:t>
-      </w:r>
-      <w:r>
-        <w:rPr>
-          <w:i/>
-          <w:color w:val="FF0000"/>
-          <w:sz w:val="20"/>
-        </w:rPr>
-        <w:t>as</w:t>
-      </w:r>
-      <w:r>
-        <w:rPr>
-          <w:i/>
-          <w:color w:val="FF0000"/>
-          <w:sz w:val="20"/>
-        </w:rPr>
-        <w:t xml:space="preserve"> included.</w:t>
       </w:r>
     </w:p>
     <w:p>
@@ -2950,10 +2871,7 @@
         <w:rPr>
           <w:sz w:val="20"/>
         </w:rPr>
-        <w:t>I’ve also included 2 pieces from my side project, one is a discord bot (created in Js) to demonstrate my understanding of task 13 – Command pattern, the other is a health script for components (created in C#) to demonstrate my understanding of task 21 – Messaging system. Since I was not able to complete these tasks on time, these pieces should hopefully be enough to demonstrate my already understanding of the concepts.</w:t>
-      </w:r>
-      <w:r>
-        <w:br w:type="page"/>
+        <w:t>I’ve also included 2 pieces from my side project, one is a discord bot (created in Js) to demonstrate my understanding of task 13 – Command pattern, the other is a health script for components (created in C#) to demonstrate my understanding of task 21 – Messaging system.</w:t>
       </w:r>
     </w:p>
     <w:p>
@@ -2961,7 +2879,6 @@
         <w:pStyle w:val="Heading1"/>
       </w:pPr>
       <w:r>
-        <w:lastRenderedPageBreak/>
         <w:t>Coverage of the Intended Learning Outcomes</w:t>
       </w:r>
     </w:p>
@@ -3518,12 +3435,21 @@
         </w:rPr>
         <w:t xml:space="preserve"> </w:t>
       </w:r>
-      <w:r>
-        <w:rPr>
-          <w:iCs/>
-          <w:sz w:val="20"/>
-        </w:rPr>
-        <w:t>cpp reference, Stack Overflow</w:t>
+      <w:proofErr w:type="spellStart"/>
+      <w:r>
+        <w:rPr>
+          <w:iCs/>
+          <w:sz w:val="20"/>
+        </w:rPr>
+        <w:t>cpp</w:t>
+      </w:r>
+      <w:proofErr w:type="spellEnd"/>
+      <w:r>
+        <w:rPr>
+          <w:iCs/>
+          <w:sz w:val="20"/>
+        </w:rPr>
+        <w:t xml:space="preserve"> reference, Stack Overflow</w:t>
       </w:r>
     </w:p>
     <w:p>
@@ -3658,80 +3584,22 @@
           <w:iCs/>
           <w:sz w:val="20"/>
         </w:rPr>
-        <w:t>Task specific:</w:t>
-      </w:r>
-    </w:p>
-    <w:p>
-      <w:pPr>
-        <w:pBdr>
-          <w:top w:val="single" w:sz="4" w:space="1" w:color="auto"/>
-          <w:left w:val="single" w:sz="4" w:space="4" w:color="auto"/>
-          <w:bottom w:val="single" w:sz="4" w:space="1" w:color="auto"/>
-          <w:right w:val="single" w:sz="4" w:space="4" w:color="auto"/>
-        </w:pBdr>
-        <w:tabs>
-          <w:tab w:val="left" w:pos="1477"/>
-        </w:tabs>
-        <w:rPr>
-          <w:iCs/>
-          <w:sz w:val="20"/>
-        </w:rPr>
-      </w:pPr>
-      <w:r>
-        <w:rPr>
-          <w:iCs/>
-          <w:sz w:val="20"/>
-        </w:rPr>
-        <w:t>Messaging system: I still don’t have a good solution for dependency issues between the container class containing the references of the receivers while the receiver require the container class to subscribe themselves</w:t>
-      </w:r>
-    </w:p>
-    <w:p>
-      <w:pPr>
-        <w:pBdr>
-          <w:top w:val="single" w:sz="4" w:space="1" w:color="auto"/>
-          <w:left w:val="single" w:sz="4" w:space="4" w:color="auto"/>
-          <w:bottom w:val="single" w:sz="4" w:space="1" w:color="auto"/>
-          <w:right w:val="single" w:sz="4" w:space="4" w:color="auto"/>
-        </w:pBdr>
-        <w:tabs>
-          <w:tab w:val="left" w:pos="1477"/>
-        </w:tabs>
-        <w:rPr>
-          <w:iCs/>
-          <w:sz w:val="20"/>
-        </w:rPr>
-      </w:pPr>
-      <w:r>
-        <w:rPr>
-          <w:iCs/>
-          <w:sz w:val="20"/>
-        </w:rPr>
-        <w:t>General:</w:t>
-      </w:r>
-    </w:p>
-    <w:p>
-      <w:pPr>
-        <w:pBdr>
-          <w:top w:val="single" w:sz="4" w:space="1" w:color="auto"/>
-          <w:left w:val="single" w:sz="4" w:space="4" w:color="auto"/>
-          <w:bottom w:val="single" w:sz="4" w:space="1" w:color="auto"/>
-          <w:right w:val="single" w:sz="4" w:space="4" w:color="auto"/>
-        </w:pBdr>
-        <w:tabs>
-          <w:tab w:val="left" w:pos="1477"/>
-        </w:tabs>
-        <w:rPr>
-          <w:iCs/>
-          <w:sz w:val="20"/>
-        </w:rPr>
-      </w:pPr>
-      <w:r>
-        <w:rPr>
-          <w:iCs/>
-          <w:sz w:val="20"/>
-        </w:rPr>
         <w:t xml:space="preserve">Commit messages: I’ve tried </w:t>
       </w:r>
+      <w:r>
+        <w:rPr>
+          <w:iCs/>
+          <w:sz w:val="20"/>
+        </w:rPr>
+        <w:t xml:space="preserve">using tags </w:t>
+      </w:r>
+      <w:r>
+        <w:rPr>
+          <w:iCs/>
+          <w:sz w:val="20"/>
+        </w:rPr>
+        <w:t>and commit number to keep track of progress, but I think I might need a better system, may branches with each branch corresponds to each task</w:t>
+      </w:r>
     </w:p>
     <w:p>
       <w:pPr>
@@ -3746,6 +3614,9 @@
         <w:jc w:val="center"/>
       </w:pPr>
       <w:r>
+        <w:rPr>
+          <w:noProof/>
+        </w:rPr>
         <w:drawing>
           <wp:inline distT="0" distB="0" distL="0" distR="0" wp14:anchorId="6CFFB927" wp14:editId="42581833">
             <wp:extent cx="6116320" cy="3194685"/>
@@ -3785,6 +3656,19 @@
     </w:p>
     <w:p>
       <w:pPr>
+        <w:spacing w:before="0" w:after="200"/>
+      </w:pPr>
+      <w:r>
+        <w:br w:type="page"/>
+      </w:r>
+    </w:p>
+    <w:p>
+      <w:pPr>
+        <w:jc w:val="center"/>
+      </w:pPr>
+    </w:p>
+    <w:p>
+      <w:pPr>
         <w:pStyle w:val="Heading2"/>
       </w:pPr>
       <w:r>
@@ -3834,8 +3718,15 @@
         <w:pStyle w:val="Heading2"/>
       </w:pPr>
       <w:r>
-        <w:lastRenderedPageBreak/>
-        <w:t>If I did this unit again I would do the following things differently:</w:t>
+        <w:t xml:space="preserve">If I did this unit </w:t>
+      </w:r>
+      <w:proofErr w:type="gramStart"/>
+      <w:r>
+        <w:t>again</w:t>
+      </w:r>
+      <w:proofErr w:type="gramEnd"/>
+      <w:r>
+        <w:t xml:space="preserve"> I would do the following things differently:</w:t>
       </w:r>
     </w:p>
     <w:p>
@@ -3859,7 +3750,23 @@
           <w:iCs/>
           <w:sz w:val="20"/>
         </w:rPr>
-        <w:t>I had a capstone unit for my games degree, so I pretty much left this unit no time for completion. If I were to do this unit again, I’d definitely not do it alongside a capstone unit, or if I did, include only these 2 in the same semester and no other units.</w:t>
+        <w:t xml:space="preserve">I had a capstone unit for my </w:t>
+      </w:r>
+      <w:proofErr w:type="gramStart"/>
+      <w:r>
+        <w:rPr>
+          <w:iCs/>
+          <w:sz w:val="20"/>
+        </w:rPr>
+        <w:t>games</w:t>
+      </w:r>
+      <w:proofErr w:type="gramEnd"/>
+      <w:r>
+        <w:rPr>
+          <w:iCs/>
+          <w:sz w:val="20"/>
+        </w:rPr>
+        <w:t xml:space="preserve"> degree, so I pretty much left this unit no time for completion. If I were to do this unit again, I’d definitely not do it alongside a capstone unit, or if I did, include only these 2 in the same semester and no other units.</w:t>
       </w:r>
     </w:p>
     <w:p>
@@ -3877,29 +3784,6 @@
       <w:r>
         <w:t>Conclusion</w:t>
       </w:r>
-    </w:p>
-    <w:p>
-      <w:pPr>
-        <w:rPr>
-          <w:sz w:val="20"/>
-          <w:szCs w:val="20"/>
-        </w:rPr>
-      </w:pPr>
-      <w:r>
-        <w:rPr>
-          <w:sz w:val="20"/>
-          <w:szCs w:val="20"/>
-        </w:rPr>
-        <w:t xml:space="preserve">In summary, I believe that I have clearly demonstrate that my portfolio is sufficient to be awarded a …. grade. </w:t>
-      </w:r>
-    </w:p>
-    <w:p>
-      <w:pPr>
-        <w:rPr>
-          <w:sz w:val="20"/>
-          <w:szCs w:val="20"/>
-        </w:rPr>
-      </w:pPr>
     </w:p>
     <w:p>
       <w:pPr>
@@ -3919,36 +3803,35 @@
       </w:pPr>
       <w:r>
         <w:rPr>
-          <w:iCs/>
-          <w:sz w:val="20"/>
-        </w:rPr>
-        <w:t>I</w:t>
-      </w:r>
-      <w:r>
-        <w:rPr>
-          <w:iCs/>
-          <w:sz w:val="20"/>
-        </w:rPr>
-        <w:t xml:space="preserve">t’d be a fair conclusion to say what I’ve submitted here won’t be enough to </w:t>
-      </w:r>
-      <w:r>
-        <w:rPr>
-          <w:iCs/>
-          <w:sz w:val="20"/>
-        </w:rPr>
-        <w:t xml:space="preserve">even </w:t>
-      </w:r>
-      <w:r>
-        <w:rPr>
-          <w:iCs/>
-          <w:sz w:val="20"/>
-        </w:rPr>
-        <w:t>achieve a pass, but I hope to show with my other work that I’ve grasped the concepts of these topics, I just didn’t have time to complete them to this unit’s standards.</w:t>
-      </w:r>
-    </w:p>
-    <w:p>
-      <w:pPr>
-        <w:pStyle w:val="Heading1"/>
+          <w:sz w:val="20"/>
+          <w:szCs w:val="20"/>
+        </w:rPr>
+        <w:t xml:space="preserve">In summary, I believe that I have clearly demonstrate that my portfolio is sufficient to be awarded a </w:t>
+      </w:r>
+      <w:r>
+        <w:rPr>
+          <w:sz w:val="20"/>
+          <w:szCs w:val="20"/>
+        </w:rPr>
+        <w:t xml:space="preserve">P </w:t>
+      </w:r>
+      <w:r>
+        <w:rPr>
+          <w:sz w:val="20"/>
+          <w:szCs w:val="20"/>
+        </w:rPr>
+        <w:t xml:space="preserve">grade. </w:t>
+      </w:r>
+      <w:r>
+        <w:rPr>
+          <w:iCs/>
+          <w:sz w:val="20"/>
+        </w:rPr>
+        <w:t>I hope to show with my other work that I’ve grasped the concepts of these topics, I just didn’t have time to complete them to this unit’s standards.</w:t>
+      </w:r>
+    </w:p>
+    <w:p>
+      <w:pPr>
         <w:rPr>
           <w:sz w:val="20"/>
           <w:szCs w:val="20"/>

</xml_diff>